<commit_message>
Added tin can rule
</commit_message>
<xml_diff>
--- a/Dokumente/Revised Rulebook - shorter for printing.docx
+++ b/Dokumente/Revised Rulebook - shorter for printing.docx
@@ -18506,21 +18506,7 @@
           <w:b/>
           <w:i/>
         </w:rPr>
-        <w:t xml:space="preserve">Prerequisite: </w:t>
-      </w:r>
-      <w:r>
-        <w:rPr>
-          <w:b/>
-          <w:i/>
-        </w:rPr>
-        <w:t>does not have the ‘No Pain’ special rule</w:t>
-      </w:r>
-      <w:r>
-        <w:rPr>
-          <w:b/>
-          <w:i/>
-        </w:rPr>
-        <w:t>.</w:t>
+        <w:t>Prerequisite: does not have the ‘No Pain’ special rule.</w:t>
       </w:r>
     </w:p>
     <w:p>
@@ -18614,10 +18600,7 @@
         <w:t xml:space="preserve"> </w:t>
       </w:r>
       <w:r>
-        <w:t xml:space="preserve">The hero may exchange his normal attacks for a single special attack: </w:t>
-      </w:r>
-      <w:r>
-        <w:t>Pick a single weapon. Add</w:t>
+        <w:t>The hero may exchange his normal attacks for a single special attack: Pick a single weapon. Add</w:t>
       </w:r>
       <w:r>
         <w:t xml:space="preserve"> d6 to his</w:t>
@@ -18739,8 +18722,6 @@
       <w:r>
         <w:t xml:space="preserve"> All enemy models have their initiative range halved when trying to spot this warrior while he is hidden.</w:t>
       </w:r>
-      <w:bookmarkStart w:id="0" w:name="_GoBack"/>
-      <w:bookmarkEnd w:id="0"/>
     </w:p>
     <w:p>
       <w:pPr>
@@ -18907,7 +18888,12 @@
         <w:t>Strong Legs</w:t>
       </w:r>
       <w:r>
-        <w:t xml:space="preserve">: The Hero may use Heavy Armour and a Shield without suffering Movement penalties. </w:t>
+        <w:t>: The Hero may use Heavy A</w:t>
+      </w:r>
+      <w:bookmarkStart w:id="0" w:name="_GoBack"/>
+      <w:bookmarkEnd w:id="0"/>
+      <w:r>
+        <w:t xml:space="preserve">rmour and a Shield without suffering Movement penalties. </w:t>
       </w:r>
     </w:p>
     <w:p>
@@ -18922,6 +18908,40 @@
           <w:b/>
         </w:rPr>
         <w:t xml:space="preserve">Tin Can: </w:t>
+      </w:r>
+      <w:r>
+        <w:t xml:space="preserve">The hero may use any </w:t>
+      </w:r>
+      <w:proofErr w:type="spellStart"/>
+      <w:r>
+        <w:t>armor</w:t>
+      </w:r>
+      <w:proofErr w:type="spellEnd"/>
+      <w:r>
+        <w:t xml:space="preserve">, not just those in the equipment options. </w:t>
+      </w:r>
+      <w:r>
+        <w:rPr>
+          <w:b/>
+          <w:i/>
+        </w:rPr>
+        <w:t xml:space="preserve">Prerequisite: The hero is already able use </w:t>
+      </w:r>
+      <w:proofErr w:type="spellStart"/>
+      <w:r>
+        <w:rPr>
+          <w:b/>
+          <w:i/>
+        </w:rPr>
+        <w:t>armor</w:t>
+      </w:r>
+      <w:proofErr w:type="spellEnd"/>
+      <w:r>
+        <w:rPr>
+          <w:b/>
+          <w:i/>
+        </w:rPr>
+        <w:t xml:space="preserve"> in general.</w:t>
       </w:r>
     </w:p>
     <w:p>
@@ -19245,6 +19265,7 @@
         <w:rPr>
           <w:b/>
         </w:rPr>
+        <w:lastRenderedPageBreak/>
         <w:t>Waaagh</w:t>
       </w:r>
       <w:proofErr w:type="spellEnd"/>
@@ -19264,7 +19285,6 @@
         <w:rPr>
           <w:b/>
         </w:rPr>
-        <w:lastRenderedPageBreak/>
         <w:t>’</w:t>
       </w:r>
       <w:proofErr w:type="spellStart"/>
@@ -26864,7 +26884,7 @@
 </file>
 
 <file path=customXml/itemProps1.xml><?xml version="1.0" encoding="utf-8"?>
-<ds:datastoreItem xmlns:ds="http://schemas.openxmlformats.org/officeDocument/2006/customXml" ds:itemID="{946E8F89-ED48-4BE8-B862-04D8331F2CD1}">
+<ds:datastoreItem xmlns:ds="http://schemas.openxmlformats.org/officeDocument/2006/customXml" ds:itemID="{07FCCCDD-87DC-48F6-8EC7-2BC43E5E885F}">
   <ds:schemaRefs>
     <ds:schemaRef ds:uri="http://schemas.openxmlformats.org/officeDocument/2006/bibliography"/>
   </ds:schemaRefs>

</xml_diff>

<commit_message>
fixed some copy paste errors
</commit_message>
<xml_diff>
--- a/Dokumente/Revised Rulebook - shorter for printing.docx
+++ b/Dokumente/Revised Rulebook - shorter for printing.docx
@@ -16269,7 +16269,9 @@
           <w:szCs w:val="32"/>
         </w:rPr>
       </w:pPr>
-      <w:r>
+    </w:p>
+    <w:p>
+      <w:pPr>
         <w:rPr>
           <w:rFonts w:ascii="Cambria" w:eastAsia="Cambria" w:hAnsi="Cambria" w:cs="Cambria"/>
           <w:b/>
@@ -16277,6 +16279,70 @@
           <w:sz w:val="32"/>
           <w:szCs w:val="32"/>
         </w:rPr>
+      </w:pPr>
+    </w:p>
+    <w:p>
+      <w:pPr>
+        <w:rPr>
+          <w:rFonts w:ascii="Cambria" w:eastAsia="Cambria" w:hAnsi="Cambria" w:cs="Cambria"/>
+          <w:b/>
+          <w:i/>
+          <w:sz w:val="32"/>
+          <w:szCs w:val="32"/>
+        </w:rPr>
+      </w:pPr>
+    </w:p>
+    <w:p>
+      <w:pPr>
+        <w:rPr>
+          <w:rFonts w:ascii="Cambria" w:eastAsia="Cambria" w:hAnsi="Cambria" w:cs="Cambria"/>
+          <w:b/>
+          <w:i/>
+          <w:sz w:val="32"/>
+          <w:szCs w:val="32"/>
+        </w:rPr>
+      </w:pPr>
+    </w:p>
+    <w:p>
+      <w:pPr>
+        <w:rPr>
+          <w:rFonts w:ascii="Cambria" w:eastAsia="Cambria" w:hAnsi="Cambria" w:cs="Cambria"/>
+          <w:b/>
+          <w:i/>
+          <w:sz w:val="32"/>
+          <w:szCs w:val="32"/>
+        </w:rPr>
+      </w:pPr>
+      <w:r>
+        <w:rPr>
+          <w:rFonts w:ascii="Cambria" w:eastAsia="Cambria" w:hAnsi="Cambria" w:cs="Cambria"/>
+          <w:b/>
+          <w:i/>
+          <w:sz w:val="32"/>
+          <w:szCs w:val="32"/>
+        </w:rPr>
+        <w:br w:type="page"/>
+      </w:r>
+    </w:p>
+    <w:p>
+      <w:pPr>
+        <w:rPr>
+          <w:rFonts w:ascii="Cambria" w:eastAsia="Cambria" w:hAnsi="Cambria" w:cs="Cambria"/>
+          <w:b/>
+          <w:i/>
+          <w:sz w:val="32"/>
+          <w:szCs w:val="32"/>
+        </w:rPr>
+      </w:pPr>
+      <w:r>
+        <w:rPr>
+          <w:rFonts w:ascii="Cambria" w:eastAsia="Cambria" w:hAnsi="Cambria" w:cs="Cambria"/>
+          <w:b/>
+          <w:i/>
+          <w:sz w:val="32"/>
+          <w:szCs w:val="32"/>
+        </w:rPr>
+        <w:lastRenderedPageBreak/>
         <w:t>Skills &amp; Abilities</w:t>
       </w:r>
     </w:p>
@@ -16343,10 +16409,10 @@
         <w:rPr>
           <w:b/>
         </w:rPr>
-        <w:t>Expert Axeman:</w:t>
-      </w:r>
-      <w:r>
-        <w:t xml:space="preserve"> Re-roll all failed hits with an Axe when charging.</w:t>
+        <w:t>Drive Chariot</w:t>
+      </w:r>
+      <w:r>
+        <w:t>: The hero may Charge with its chariot.</w:t>
       </w:r>
     </w:p>
     <w:p>
@@ -16357,18 +16423,10 @@
         <w:rPr>
           <w:b/>
         </w:rPr>
-        <w:lastRenderedPageBreak/>
-        <w:t xml:space="preserve">Weapons Training: </w:t>
-      </w:r>
-      <w:r>
-        <w:t xml:space="preserve">The Hero may use any close combat weapon, not just those in the equipment options. </w:t>
-      </w:r>
-      <w:r>
-        <w:rPr>
-          <w:b/>
-          <w:i/>
-        </w:rPr>
-        <w:t>Prerequisite: The hero is already able use weapons in general.</w:t>
+        <w:t>Expert Axeman:</w:t>
+      </w:r>
+      <w:r>
+        <w:t xml:space="preserve"> Re-roll all failed hits with an Axe when charging.</w:t>
       </w:r>
     </w:p>
     <w:p>
@@ -16379,10 +16437,17 @@
         <w:rPr>
           <w:b/>
         </w:rPr>
-        <w:t>Web of Steel:</w:t>
-      </w:r>
-      <w:r>
-        <w:t xml:space="preserve"> The hero gains +1 to rolls on the Critical Hit tables.</w:t>
+        <w:t xml:space="preserve">Weapons Training: </w:t>
+      </w:r>
+      <w:r>
+        <w:t xml:space="preserve">The Hero may use any close combat weapon, not just those in the equipment options. </w:t>
+      </w:r>
+      <w:r>
+        <w:rPr>
+          <w:b/>
+          <w:i/>
+        </w:rPr>
+        <w:t>Prerequisite: The hero is already able use weapons in general.</w:t>
       </w:r>
     </w:p>
     <w:p>
@@ -16393,33 +16458,10 @@
         <w:rPr>
           <w:b/>
         </w:rPr>
-        <w:t>Expert Swordsman:</w:t>
-      </w:r>
-      <w:r>
-        <w:t xml:space="preserve"> The hero may re-roll to-hit rolls with swords (normal swords or weeping blades) when charging.</w:t>
-      </w:r>
-    </w:p>
-    <w:p>
-      <w:pPr>
-        <w:jc w:val="both"/>
-        <w:rPr>
-          <w:b/>
-        </w:rPr>
-      </w:pPr>
-      <w:r>
-        <w:rPr>
-          <w:b/>
-        </w:rPr>
-        <w:t xml:space="preserve">Combat Master: </w:t>
-      </w:r>
-      <w:r>
-        <w:t xml:space="preserve">The hero is immune to ‘All Alone’ test and gains an additional Attack when fighting two or more enemies at once. </w:t>
-      </w:r>
-      <w:r>
-        <w:rPr>
-          <w:b/>
-        </w:rPr>
-        <w:t>Prerequisite: 2 other combat skills</w:t>
+        <w:t>Web of Steel:</w:t>
+      </w:r>
+      <w:r>
+        <w:t xml:space="preserve"> The hero gains +1 to rolls on the Critical Hit tables.</w:t>
       </w:r>
     </w:p>
     <w:p>
@@ -16430,10 +16472,27 @@
         <w:rPr>
           <w:b/>
         </w:rPr>
-        <w:t>Strike to Injure:</w:t>
-      </w:r>
-      <w:r>
-        <w:t xml:space="preserve"> The hero adds +1 to all injury rolls. </w:t>
+        <w:t>Expert Swordsman:</w:t>
+      </w:r>
+      <w:r>
+        <w:t xml:space="preserve"> The hero may re-roll to-hit rolls with swords (normal swords or weeping blades) when charging.</w:t>
+      </w:r>
+    </w:p>
+    <w:p>
+      <w:pPr>
+        <w:jc w:val="both"/>
+        <w:rPr>
+          <w:b/>
+        </w:rPr>
+      </w:pPr>
+      <w:r>
+        <w:rPr>
+          <w:b/>
+        </w:rPr>
+        <w:t xml:space="preserve">Combat Master: </w:t>
+      </w:r>
+      <w:r>
+        <w:t xml:space="preserve">The hero is immune to ‘All Alone’ test and gains an additional Attack when fighting two or more enemies at once. </w:t>
       </w:r>
       <w:r>
         <w:rPr>
@@ -16450,26 +16509,16 @@
         <w:rPr>
           <w:b/>
         </w:rPr>
-        <w:t>Step Aside:</w:t>
-      </w:r>
-      <w:r>
-        <w:t xml:space="preserve"> The hero gains a special 5+ save against wounds suffered in close combat (</w:t>
-      </w:r>
-      <w:proofErr w:type="gramStart"/>
-      <w:r>
-        <w:t>as long as</w:t>
-      </w:r>
-      <w:proofErr w:type="gramEnd"/>
-      <w:r>
-        <w:t xml:space="preserve"> he is not wearing heavy </w:t>
-      </w:r>
-      <w:proofErr w:type="spellStart"/>
-      <w:r>
-        <w:t>armor</w:t>
-      </w:r>
-      <w:proofErr w:type="spellEnd"/>
-      <w:r>
-        <w:t>).</w:t>
+        <w:t>Strike to Injure:</w:t>
+      </w:r>
+      <w:r>
+        <w:t xml:space="preserve"> The hero adds +1 to all injury rolls. </w:t>
+      </w:r>
+      <w:r>
+        <w:rPr>
+          <w:b/>
+        </w:rPr>
+        <w:t>Prerequisite: 2 other combat skills</w:t>
       </w:r>
     </w:p>
     <w:p>
@@ -16480,16 +16529,26 @@
         <w:rPr>
           <w:b/>
         </w:rPr>
-        <w:t>Finishing Move:</w:t>
-      </w:r>
-      <w:r>
-        <w:t xml:space="preserve"> The hero may exchange his normal attacks for a single special attack: This attack is made at +2 Strength (any other Strength Bonus also applies e.g. Mighty Blow, weapon bonus, etc.) The blow is resolved last AFTER Two-Handed Weapons. </w:t>
-      </w:r>
-      <w:r>
-        <w:rPr>
-          <w:b/>
-        </w:rPr>
-        <w:t>Prerequisite: 2+ attacks on profile</w:t>
+        <w:t>Step Aside:</w:t>
+      </w:r>
+      <w:r>
+        <w:t xml:space="preserve"> The hero gains a special 5+ save against wounds suffered in close combat (</w:t>
+      </w:r>
+      <w:proofErr w:type="gramStart"/>
+      <w:r>
+        <w:t>as long as</w:t>
+      </w:r>
+      <w:proofErr w:type="gramEnd"/>
+      <w:r>
+        <w:t xml:space="preserve"> he is not wearing heavy </w:t>
+      </w:r>
+      <w:proofErr w:type="spellStart"/>
+      <w:r>
+        <w:t>armor</w:t>
+      </w:r>
+      <w:proofErr w:type="spellEnd"/>
+      <w:r>
+        <w:t>).</w:t>
       </w:r>
     </w:p>
     <w:p>
@@ -16500,18 +16559,16 @@
         <w:rPr>
           <w:b/>
         </w:rPr>
-        <w:t>Follow Thru:</w:t>
-      </w:r>
-      <w:r>
-        <w:t xml:space="preserve"> In any Hand-to-Hand combat where </w:t>
-      </w:r>
-      <w:proofErr w:type="gramStart"/>
-      <w:r>
-        <w:t>all of</w:t>
-      </w:r>
-      <w:proofErr w:type="gramEnd"/>
-      <w:r>
-        <w:t xml:space="preserve"> the warrior’s foes are knocked down, stunned, or taken out of action the warrior may opt to move up to 2 inches in any direction. This move can bring him into base contact with another model, and he will fight in the next close combat phase, but neither model counts as charging. This move is executed at the very end of the close combat phase after everyone has finished striking. If multiple models have this skill, then they move in Initiative order. Simultaneous movers from opposing forces within range automatically move to intercept one another.</w:t>
+        <w:t>Finishing Move:</w:t>
+      </w:r>
+      <w:r>
+        <w:t xml:space="preserve"> The hero may exchange his normal attacks for a single special attack: This attack is made at +2 Strength (any other Strength Bonus also applies e.g. Mighty Blow, weapon bonus, etc.) The blow is resolved last AFTER Two-Handed Weapons. </w:t>
+      </w:r>
+      <w:r>
+        <w:rPr>
+          <w:b/>
+        </w:rPr>
+        <w:t>Prerequisite: 2+ attacks on profile</w:t>
       </w:r>
     </w:p>
     <w:p>
@@ -16522,10 +16579,18 @@
         <w:rPr>
           <w:b/>
         </w:rPr>
-        <w:t>Pugilist:</w:t>
-      </w:r>
-      <w:r>
-        <w:t xml:space="preserve"> The model always gets an extra attack when fighting barehanded or with one weapon and no shield or buckler. Off-hand attacks have no penalty to hit.</w:t>
+        <w:t>Follow Thru:</w:t>
+      </w:r>
+      <w:r>
+        <w:t xml:space="preserve"> In any Hand-to-Hand combat where </w:t>
+      </w:r>
+      <w:proofErr w:type="gramStart"/>
+      <w:r>
+        <w:t>all of</w:t>
+      </w:r>
+      <w:proofErr w:type="gramEnd"/>
+      <w:r>
+        <w:t xml:space="preserve"> the warrior’s foes are knocked down, stunned, or taken out of action the warrior may opt to move up to 2 inches in any direction. This move can bring him into base contact with another model, and he will fight in the next close combat phase, but neither model counts as charging. This move is executed at the very end of the close combat phase after everyone has finished striking. If multiple models have this skill, then they move in Initiative order. Simultaneous movers from opposing forces within range automatically move to intercept one another.</w:t>
       </w:r>
     </w:p>
     <w:p>
@@ -16536,18 +16601,10 @@
         <w:rPr>
           <w:b/>
         </w:rPr>
-        <w:t>Shield Smash:</w:t>
-      </w:r>
-      <w:r>
-        <w:t xml:space="preserve"> Gain an additional attack (resolved at the </w:t>
-      </w:r>
-      <w:proofErr w:type="gramStart"/>
-      <w:r>
-        <w:t>warriors</w:t>
-      </w:r>
-      <w:proofErr w:type="gramEnd"/>
-      <w:r>
-        <w:t xml:space="preserve"> strength) when using a Shield or Buckler. This attack is resolved at -1 to hit and cannot cause critical hits.</w:t>
+        <w:t>Pugilist:</w:t>
+      </w:r>
+      <w:r>
+        <w:t xml:space="preserve"> The model always gets an extra attack when fighting barehanded or with one weapon and no shield or buckler. Off-hand attacks have no penalty to hit.</w:t>
       </w:r>
     </w:p>
     <w:p>
@@ -16558,6 +16615,37 @@
         <w:rPr>
           <w:b/>
         </w:rPr>
+        <w:t>Shield Smash:</w:t>
+      </w:r>
+      <w:r>
+        <w:t xml:space="preserve"> Gain an additional attack (resolved at the </w:t>
+      </w:r>
+      <w:proofErr w:type="gramStart"/>
+      <w:r>
+        <w:t>warriors</w:t>
+      </w:r>
+      <w:proofErr w:type="gramEnd"/>
+      <w:r>
+        <w:t xml:space="preserve"> strength) when using a Shield or Buckler. This attack is resolved at -1 to hit and cannot cause critical hits.</w:t>
+      </w:r>
+    </w:p>
+    <w:p>
+      <w:pPr>
+        <w:jc w:val="both"/>
+        <w:rPr>
+          <w:b/>
+        </w:rPr>
+      </w:pPr>
+    </w:p>
+    <w:p>
+      <w:pPr>
+        <w:jc w:val="both"/>
+      </w:pPr>
+      <w:r>
+        <w:rPr>
+          <w:b/>
+        </w:rPr>
+        <w:lastRenderedPageBreak/>
         <w:t>Sweeping Blow:</w:t>
       </w:r>
       <w:r>
@@ -16687,7 +16775,12 @@
         <w:t>Eagle Eyes:</w:t>
       </w:r>
       <w:r>
-        <w:t xml:space="preserve"> Add +6" to the range of any missile weapon.</w:t>
+        <w:t xml:space="preserve"> Add +6" to the range of an</w:t>
+      </w:r>
+      <w:bookmarkStart w:id="0" w:name="_GoBack"/>
+      <w:bookmarkEnd w:id="0"/>
+      <w:r>
+        <w:t>y missile weapon.</w:t>
       </w:r>
     </w:p>
     <w:p>
@@ -16698,7 +16791,6 @@
         <w:rPr>
           <w:b/>
         </w:rPr>
-        <w:lastRenderedPageBreak/>
         <w:t>Weapons Expert:</w:t>
       </w:r>
       <w:r>
@@ -16953,6 +17045,7 @@
         <w:rPr>
           <w:b/>
         </w:rPr>
+        <w:lastRenderedPageBreak/>
         <w:t>Haggle</w:t>
       </w:r>
       <w:r>
@@ -17029,7 +17122,19 @@
         <w:rPr>
           <w:b/>
         </w:rPr>
-        <w:t>Prerequisite: Magic / Pray Users.</w:t>
+        <w:t>Prerequisite: Magic / Pray Users</w:t>
+      </w:r>
+      <w:r>
+        <w:rPr>
+          <w:b/>
+        </w:rPr>
+        <w:t>, 1 combat skill</w:t>
+      </w:r>
+      <w:r>
+        <w:rPr>
+          <w:b/>
+        </w:rPr>
+        <w:t>.</w:t>
       </w:r>
       <w:r>
         <w:t xml:space="preserve"> </w:t>
@@ -17089,7 +17194,6 @@
         <w:rPr>
           <w:b/>
         </w:rPr>
-        <w:lastRenderedPageBreak/>
         <w:t>Tactician</w:t>
       </w:r>
       <w:r>
@@ -17185,6 +17289,35 @@
           <w:b/>
         </w:rPr>
         <w:t>Prerequisite: Magic User</w:t>
+      </w:r>
+    </w:p>
+    <w:p>
+      <w:pPr>
+        <w:jc w:val="both"/>
+        <w:rPr>
+          <w:b/>
+        </w:rPr>
+      </w:pPr>
+      <w:r>
+        <w:rPr>
+          <w:b/>
+        </w:rPr>
+        <w:t xml:space="preserve">Scholar: </w:t>
+      </w:r>
+      <w:r>
+        <w:t>The hero may select a spell or prayer instead of determining it randomly when gaining a new spell or prayer OR The difficulty of any spell or prayer the hero already knows is permanently reduced by 1.</w:t>
+      </w:r>
+      <w:r>
+        <w:rPr>
+          <w:b/>
+        </w:rPr>
+        <w:t xml:space="preserve"> </w:t>
+      </w:r>
+      <w:r>
+        <w:rPr>
+          <w:b/>
+        </w:rPr>
+        <w:t>Prerequisite: Magic / Pray Users.</w:t>
       </w:r>
     </w:p>
     <w:p>
@@ -17228,18 +17361,6 @@
       <w:r>
         <w:t xml:space="preserve"> to what it was. If restoring a Simple trap, he must roll a 6+ on 2D6. If restoring a Complex trap, he must roll an 8+. Failure will mean that the trap has failed to activate. </w:t>
       </w:r>
-      <w:r>
-        <w:br/>
-      </w:r>
-      <w:r>
-        <w:rPr>
-          <w:b/>
-        </w:rPr>
-        <w:t>Drive Chariot</w:t>
-      </w:r>
-      <w:r>
-        <w:t xml:space="preserve">: The hero May Charge with its chariot. </w:t>
-      </w:r>
     </w:p>
     <w:p>
       <w:pPr>
@@ -17249,6 +17370,7 @@
         <w:rPr>
           <w:b/>
         </w:rPr>
+        <w:lastRenderedPageBreak/>
         <w:t>Alchemist</w:t>
       </w:r>
       <w:r>
@@ -18382,11 +18504,19 @@
         <w:rPr>
           <w:b/>
         </w:rPr>
-        <w:lastRenderedPageBreak/>
         <w:t>Sprint:</w:t>
       </w:r>
       <w:r>
-        <w:t xml:space="preserve"> The warrior may triple his Movement rate when he runs, rather than doubling it as normal.</w:t>
+        <w:t xml:space="preserve"> The </w:t>
+      </w:r>
+      <w:r>
+        <w:t>hero adds +D6 to his charge distance and</w:t>
+      </w:r>
+      <w:r>
+        <w:t xml:space="preserve"> may triple his Movement rate when he runs, ra</w:t>
+      </w:r>
+      <w:r>
+        <w:t>ther than doubling it as normal.</w:t>
       </w:r>
     </w:p>
     <w:p>
@@ -18543,6 +18673,9 @@
       <w:r>
         <w:t>.</w:t>
       </w:r>
+      <w:r>
+        <w:t xml:space="preserve"> Cannot be used when mounted.</w:t>
+      </w:r>
     </w:p>
     <w:p>
       <w:pPr>
@@ -18650,6 +18783,12 @@
       <w:r>
         <w:t>.</w:t>
       </w:r>
+      <w:r>
+        <w:t xml:space="preserve"> </w:t>
+      </w:r>
+      <w:r>
+        <w:t>Cannot be used when mounted.</w:t>
+      </w:r>
     </w:p>
     <w:p>
       <w:pPr>
@@ -18659,6 +18798,7 @@
         <w:rPr>
           <w:b/>
         </w:rPr>
+        <w:lastRenderedPageBreak/>
         <w:t>Fleet Footed:</w:t>
       </w:r>
       <w:r>
@@ -18775,7 +18915,28 @@
         <w:t>Mighty Blow</w:t>
       </w:r>
       <w:r>
-        <w:t>: The hero adds +1 Strength in close combat (excluding pistols).</w:t>
+        <w:t xml:space="preserve">: The hero adds +1 </w:t>
+      </w:r>
+      <w:r>
+        <w:t>to wound</w:t>
+      </w:r>
+      <w:r>
+        <w:t xml:space="preserve"> in close combat (</w:t>
+      </w:r>
+      <w:r>
+        <w:t>except with</w:t>
+      </w:r>
+      <w:r>
+        <w:t xml:space="preserve"> pistols).</w:t>
+      </w:r>
+      <w:r>
+        <w:t xml:space="preserve"> Critical hit chances are not changed by this. </w:t>
+      </w:r>
+      <w:r>
+        <w:rPr>
+          <w:b/>
+        </w:rPr>
+        <w:t>Prerequisite: 1 other strength skill</w:t>
       </w:r>
     </w:p>
     <w:p>
@@ -18803,7 +18964,46 @@
         <w:t>Resilient</w:t>
       </w:r>
       <w:r>
-        <w:t>: Deduct -1 Strength from all hits against him in close combat. This does not affect armour save modifiers.</w:t>
+        <w:t xml:space="preserve">: </w:t>
+      </w:r>
+      <w:r>
+        <w:t>A</w:t>
+      </w:r>
+      <w:r>
+        <w:t>ll</w:t>
+      </w:r>
+      <w:r>
+        <w:t xml:space="preserve"> enemies gain -1 to wound against this hero</w:t>
+      </w:r>
+      <w:r>
+        <w:t xml:space="preserve"> in close combat. This does not affect </w:t>
+      </w:r>
+      <w:r>
+        <w:t>the chance for critical hits</w:t>
+      </w:r>
+      <w:r>
+        <w:t>.</w:t>
+      </w:r>
+      <w:r>
+        <w:t xml:space="preserve"> </w:t>
+      </w:r>
+      <w:r>
+        <w:rPr>
+          <w:b/>
+        </w:rPr>
+        <w:t xml:space="preserve">Prerequisite: </w:t>
+      </w:r>
+      <w:r>
+        <w:rPr>
+          <w:b/>
+        </w:rPr>
+        <w:t>1</w:t>
+      </w:r>
+      <w:r>
+        <w:rPr>
+          <w:b/>
+        </w:rPr>
+        <w:t xml:space="preserve"> other strength skill</w:t>
       </w:r>
     </w:p>
     <w:p>
@@ -18828,11 +19028,16 @@
         <w:rPr>
           <w:b/>
         </w:rPr>
-        <w:lastRenderedPageBreak/>
         <w:t>Strongman</w:t>
       </w:r>
       <w:r>
         <w:t xml:space="preserve">: The hero may use a double-handed weapon without the usual penalty of always striking last. </w:t>
+      </w:r>
+      <w:r>
+        <w:rPr>
+          <w:b/>
+        </w:rPr>
+        <w:t>Prerequisite: 2 other strength skills</w:t>
       </w:r>
     </w:p>
     <w:p>
@@ -18876,6 +19081,12 @@
       <w:r>
         <w:t xml:space="preserve">: When wielding Flails and Morning Stars, the Hero may use the Strength Bonuses every close combat phase of the game, not just the first round of close combat. </w:t>
       </w:r>
+      <w:r>
+        <w:rPr>
+          <w:b/>
+        </w:rPr>
+        <w:t>Prerequisite: 2 other strength skills</w:t>
+      </w:r>
     </w:p>
     <w:p>
       <w:pPr>
@@ -18888,12 +19099,7 @@
         <w:t>Strong Legs</w:t>
       </w:r>
       <w:r>
-        <w:t>: The Hero may use Heavy A</w:t>
-      </w:r>
-      <w:bookmarkStart w:id="0" w:name="_GoBack"/>
-      <w:bookmarkEnd w:id="0"/>
-      <w:r>
-        <w:t xml:space="preserve">rmour and a Shield without suffering Movement penalties. </w:t>
+        <w:t xml:space="preserve">: The Hero may use Heavy Armour and a Shield without suffering Movement penalties. </w:t>
       </w:r>
     </w:p>
     <w:p>
@@ -18901,6 +19107,7 @@
         <w:jc w:val="both"/>
         <w:rPr>
           <w:b/>
+          <w:i/>
         </w:rPr>
       </w:pPr>
       <w:r>
@@ -18942,6 +19149,226 @@
           <w:i/>
         </w:rPr>
         <w:t xml:space="preserve"> in general.</w:t>
+      </w:r>
+    </w:p>
+    <w:p>
+      <w:pPr>
+        <w:jc w:val="both"/>
+      </w:pPr>
+      <w:r>
+        <w:rPr>
+          <w:b/>
+          <w:i/>
+        </w:rPr>
+        <w:t xml:space="preserve">Weightlifter: </w:t>
+      </w:r>
+      <w:r>
+        <w:t>The hero my run when carrying crates or barrels. He can also carry items alone that normally require two persons to carry.</w:t>
+      </w:r>
+    </w:p>
+    <w:p>
+      <w:pPr>
+        <w:jc w:val="both"/>
+        <w:rPr>
+          <w:b/>
+          <w:sz w:val="28"/>
+          <w:szCs w:val="28"/>
+        </w:rPr>
+      </w:pPr>
+      <w:r>
+        <w:rPr>
+          <w:b/>
+        </w:rPr>
+        <w:t>Dirty Blow:</w:t>
+      </w:r>
+      <w:r>
+        <w:t xml:space="preserve"> The hero gains -1 Attack in the close combat round he uses</w:t>
+      </w:r>
+      <w:r>
+        <w:t xml:space="preserve"> this attack. All remaining attacks are executed without weapon or strength modifiers, but therefore ignore </w:t>
+      </w:r>
+      <w:proofErr w:type="spellStart"/>
+      <w:r>
+        <w:t>armor</w:t>
+      </w:r>
+      <w:proofErr w:type="spellEnd"/>
+      <w:r>
+        <w:t xml:space="preserve"> saves.</w:t>
+      </w:r>
+      <w:r>
+        <w:rPr>
+          <w:b/>
+        </w:rPr>
+        <w:t xml:space="preserve"> </w:t>
+      </w:r>
+      <w:r>
+        <w:rPr>
+          <w:b/>
+        </w:rPr>
+        <w:t>Prerequisite: 2+ attacks on profile</w:t>
+      </w:r>
+      <w:r>
+        <w:rPr>
+          <w:b/>
+          <w:sz w:val="28"/>
+          <w:szCs w:val="28"/>
+        </w:rPr>
+        <w:t xml:space="preserve"> </w:t>
+      </w:r>
+    </w:p>
+    <w:p>
+      <w:pPr>
+        <w:jc w:val="both"/>
+      </w:pPr>
+      <w:r>
+        <w:rPr>
+          <w:b/>
+        </w:rPr>
+        <w:lastRenderedPageBreak/>
+        <w:t>Rigger:</w:t>
+      </w:r>
+      <w:r>
+        <w:rPr>
+          <w:b/>
+        </w:rPr>
+        <w:t xml:space="preserve"> </w:t>
+      </w:r>
+      <w:r>
+        <w:t xml:space="preserve">boat stuff… </w:t>
+      </w:r>
+    </w:p>
+    <w:p>
+      <w:pPr>
+        <w:jc w:val="both"/>
+      </w:pPr>
+      <w:r>
+        <w:rPr>
+          <w:b/>
+        </w:rPr>
+        <w:t>Handyman:</w:t>
+      </w:r>
+      <w:r>
+        <w:t xml:space="preserve"> wagon stuff…</w:t>
+      </w:r>
+    </w:p>
+    <w:p>
+      <w:pPr>
+        <w:jc w:val="both"/>
+        <w:rPr>
+          <w:b/>
+          <w:sz w:val="28"/>
+          <w:szCs w:val="28"/>
+        </w:rPr>
+      </w:pPr>
+      <w:proofErr w:type="spellStart"/>
+      <w:r>
+        <w:rPr>
+          <w:b/>
+          <w:sz w:val="28"/>
+          <w:szCs w:val="28"/>
+        </w:rPr>
+        <w:t>Beastmen</w:t>
+      </w:r>
+      <w:proofErr w:type="spellEnd"/>
+      <w:r>
+        <w:rPr>
+          <w:b/>
+          <w:sz w:val="28"/>
+          <w:szCs w:val="28"/>
+        </w:rPr>
+        <w:t xml:space="preserve"> Raiders Special Skills</w:t>
+      </w:r>
+    </w:p>
+    <w:p>
+      <w:pPr>
+        <w:jc w:val="both"/>
+      </w:pPr>
+      <w:r>
+        <w:rPr>
+          <w:b/>
+        </w:rPr>
+        <w:t>Shaggy Hide</w:t>
+      </w:r>
+      <w:r>
+        <w:t xml:space="preserve">: The hero adds +1 to any </w:t>
+      </w:r>
+      <w:proofErr w:type="spellStart"/>
+      <w:r>
+        <w:t>armor</w:t>
+      </w:r>
+      <w:proofErr w:type="spellEnd"/>
+      <w:r>
+        <w:t xml:space="preserve"> save.</w:t>
+      </w:r>
+    </w:p>
+    <w:p>
+      <w:pPr>
+        <w:jc w:val="both"/>
+      </w:pPr>
+      <w:r>
+        <w:rPr>
+          <w:b/>
+        </w:rPr>
+        <w:t>Mutant:</w:t>
+      </w:r>
+      <w:r>
+        <w:t xml:space="preserve"> The hero may buy one mutation.</w:t>
+      </w:r>
+    </w:p>
+    <w:p>
+      <w:pPr>
+        <w:jc w:val="both"/>
+      </w:pPr>
+      <w:r>
+        <w:rPr>
+          <w:b/>
+        </w:rPr>
+        <w:t>Fearless:</w:t>
+      </w:r>
+      <w:r>
+        <w:t xml:space="preserve"> Immune to Fear and All Alone tests.</w:t>
+      </w:r>
+    </w:p>
+    <w:p>
+      <w:pPr>
+        <w:jc w:val="both"/>
+      </w:pPr>
+      <w:r>
+        <w:rPr>
+          <w:b/>
+        </w:rPr>
+        <w:t>Horned One:</w:t>
+      </w:r>
+      <w:r>
+        <w:t xml:space="preserve"> The hero and can make an additional Attack with its basic Strength on a turn it charges.</w:t>
+      </w:r>
+    </w:p>
+    <w:p>
+      <w:pPr>
+        <w:jc w:val="both"/>
+      </w:pPr>
+      <w:r>
+        <w:rPr>
+          <w:b/>
+        </w:rPr>
+        <w:t>Bellowing Roar:</w:t>
+      </w:r>
+      <w:r>
+        <w:t xml:space="preserve"> The warband may re-roll any failed Rout tests. Prerequisite: Leader Skill</w:t>
+      </w:r>
+    </w:p>
+    <w:p>
+      <w:pPr>
+        <w:jc w:val="both"/>
+      </w:pPr>
+      <w:r>
+        <w:rPr>
+          <w:b/>
+        </w:rPr>
+        <w:t>Manhater</w:t>
+      </w:r>
+      <w:r>
+        <w:t>: Gains Hatred (any Human warband)</w:t>
       </w:r>
     </w:p>
     <w:p>
@@ -18962,23 +19389,13 @@
           <w:szCs w:val="28"/>
         </w:rPr>
       </w:pPr>
-      <w:proofErr w:type="spellStart"/>
       <w:r>
         <w:rPr>
           <w:b/>
           <w:sz w:val="28"/>
           <w:szCs w:val="28"/>
         </w:rPr>
-        <w:t>Beastmen</w:t>
-      </w:r>
-      <w:proofErr w:type="spellEnd"/>
-      <w:r>
-        <w:rPr>
-          <w:b/>
-          <w:sz w:val="28"/>
-          <w:szCs w:val="28"/>
-        </w:rPr>
-        <w:t xml:space="preserve"> Raiders Special Skills</w:t>
+        <w:t>Dwarf Special Skills</w:t>
       </w:r>
     </w:p>
     <w:p>
@@ -18989,18 +19406,10 @@
         <w:rPr>
           <w:b/>
         </w:rPr>
-        <w:t>Shaggy Hide</w:t>
-      </w:r>
-      <w:r>
-        <w:t xml:space="preserve">: The hero adds +1 to any </w:t>
-      </w:r>
-      <w:proofErr w:type="spellStart"/>
-      <w:r>
-        <w:t>armor</w:t>
-      </w:r>
-      <w:proofErr w:type="spellEnd"/>
-      <w:r>
-        <w:t xml:space="preserve"> save.</w:t>
+        <w:t>Master of Blades</w:t>
+      </w:r>
+      <w:r>
+        <w:t>: When using a weapon that has a Parry special rule, this hero gains a +1 on the parry roll. If using two parry weapons, instead of an additional +1 to parry he can now re-roll one parry OR parry another separate attack. Prerequisite: 2 combat skills</w:t>
       </w:r>
     </w:p>
     <w:p>
@@ -19011,10 +19420,18 @@
         <w:rPr>
           <w:b/>
         </w:rPr>
-        <w:t>Mutant:</w:t>
-      </w:r>
-      <w:r>
-        <w:t xml:space="preserve"> The hero may buy one mutation.</w:t>
+        <w:t>Extra Tough</w:t>
+      </w:r>
+      <w:r>
+        <w:t xml:space="preserve">: When rolling on the Heroes Serious Injury chart for this Hero after a game in which he has been taken Out </w:t>
+      </w:r>
+      <w:proofErr w:type="gramStart"/>
+      <w:r>
+        <w:t>Of</w:t>
+      </w:r>
+      <w:proofErr w:type="gramEnd"/>
+      <w:r>
+        <w:t xml:space="preserve"> Action, the dice may be re-rolled once. The result of this second dice roll must be accepted, even if it is a worse result.</w:t>
       </w:r>
     </w:p>
     <w:p>
@@ -19025,10 +19442,10 @@
         <w:rPr>
           <w:b/>
         </w:rPr>
-        <w:t>Fearless:</w:t>
-      </w:r>
-      <w:r>
-        <w:t xml:space="preserve"> Immune to Fear and All Alone tests.</w:t>
+        <w:t>Resource Hunter</w:t>
+      </w:r>
+      <w:r>
+        <w:t>: If not taken out of action, one dice roll may be modified by +1/-1 when rolling on the Exploration chart.</w:t>
       </w:r>
     </w:p>
     <w:p>
@@ -19039,10 +19456,18 @@
         <w:rPr>
           <w:b/>
         </w:rPr>
-        <w:t>Horned One:</w:t>
-      </w:r>
-      <w:r>
-        <w:t xml:space="preserve"> The hero and can make an additional Attack with its basic Strength on a turn it charges.</w:t>
+        <w:t>True Grit</w:t>
+      </w:r>
+      <w:r>
+        <w:t xml:space="preserve">: When rolling on the Injury table for this Hero, a roll of 1-3 is treated as Knocked Down, 4-5 as Stunned, and 6 as Out </w:t>
+      </w:r>
+      <w:proofErr w:type="gramStart"/>
+      <w:r>
+        <w:t>Of</w:t>
+      </w:r>
+      <w:proofErr w:type="gramEnd"/>
+      <w:r>
+        <w:t xml:space="preserve"> Action.</w:t>
       </w:r>
     </w:p>
     <w:p>
@@ -19053,24 +19478,10 @@
         <w:rPr>
           <w:b/>
         </w:rPr>
-        <w:t>Bellowing Roar:</w:t>
-      </w:r>
-      <w:r>
-        <w:t xml:space="preserve"> The warband may re-roll any failed Rout tests. Prerequisite: Leader Skill</w:t>
-      </w:r>
-    </w:p>
-    <w:p>
-      <w:pPr>
-        <w:jc w:val="both"/>
-      </w:pPr>
-      <w:r>
-        <w:rPr>
-          <w:b/>
-        </w:rPr>
-        <w:t>Manhater</w:t>
-      </w:r>
-      <w:r>
-        <w:t>: Gains Hatred (any Human warband)</w:t>
+        <w:t>Thick Skull</w:t>
+      </w:r>
+      <w:r>
+        <w:t>: The hero has a 3+ save on a D6 to avoid being stunned. If the save is made, treat a Stunned result as Knocked Down instead. This save is 2+ instead of 3+ if a Helmet is worn.</w:t>
       </w:r>
     </w:p>
     <w:p>
@@ -19097,119 +19508,6 @@
           <w:sz w:val="28"/>
           <w:szCs w:val="28"/>
         </w:rPr>
-        <w:t>Dwarf Special Skills</w:t>
-      </w:r>
-    </w:p>
-    <w:p>
-      <w:pPr>
-        <w:jc w:val="both"/>
-      </w:pPr>
-      <w:r>
-        <w:rPr>
-          <w:b/>
-        </w:rPr>
-        <w:t>Master of Blades</w:t>
-      </w:r>
-      <w:r>
-        <w:t>: When using a weapon that has a Parry special rule, this hero gains a +1 on the parry roll. If using two parry weapons, instead of an additional +1 to parry he can now re-roll one parry OR parry another separate attack. Prerequisite: 2 combat skills</w:t>
-      </w:r>
-    </w:p>
-    <w:p>
-      <w:pPr>
-        <w:jc w:val="both"/>
-      </w:pPr>
-      <w:r>
-        <w:rPr>
-          <w:b/>
-        </w:rPr>
-        <w:t>Extra Tough</w:t>
-      </w:r>
-      <w:r>
-        <w:t xml:space="preserve">: When rolling on the Heroes Serious Injury chart for this Hero after a game in which he has been taken Out </w:t>
-      </w:r>
-      <w:proofErr w:type="gramStart"/>
-      <w:r>
-        <w:t>Of</w:t>
-      </w:r>
-      <w:proofErr w:type="gramEnd"/>
-      <w:r>
-        <w:t xml:space="preserve"> Action, the dice may be re-rolled once. The result of this second dice roll must be accepted, even if it is a worse result.</w:t>
-      </w:r>
-    </w:p>
-    <w:p>
-      <w:pPr>
-        <w:jc w:val="both"/>
-      </w:pPr>
-      <w:r>
-        <w:rPr>
-          <w:b/>
-        </w:rPr>
-        <w:t>Resource Hunter</w:t>
-      </w:r>
-      <w:r>
-        <w:t>: If not taken out of action, one dice roll may be modified by +1/-1 when rolling on the Exploration chart.</w:t>
-      </w:r>
-    </w:p>
-    <w:p>
-      <w:pPr>
-        <w:jc w:val="both"/>
-      </w:pPr>
-      <w:r>
-        <w:rPr>
-          <w:b/>
-        </w:rPr>
-        <w:t>True Grit</w:t>
-      </w:r>
-      <w:r>
-        <w:t xml:space="preserve">: When rolling on the Injury table for this Hero, a roll of 1-3 is treated as Knocked Down, 4-5 as Stunned, and 6 as Out </w:t>
-      </w:r>
-      <w:proofErr w:type="gramStart"/>
-      <w:r>
-        <w:t>Of</w:t>
-      </w:r>
-      <w:proofErr w:type="gramEnd"/>
-      <w:r>
-        <w:t xml:space="preserve"> Action.</w:t>
-      </w:r>
-    </w:p>
-    <w:p>
-      <w:pPr>
-        <w:jc w:val="both"/>
-      </w:pPr>
-      <w:r>
-        <w:rPr>
-          <w:b/>
-        </w:rPr>
-        <w:t>Thick Skull</w:t>
-      </w:r>
-      <w:r>
-        <w:t>: The hero has a 3+ save on a D6 to avoid being stunned. If the save is made, treat a Stunned result as Knocked Down instead. This save is 2+ instead of 3+ if a Helmet is worn.</w:t>
-      </w:r>
-    </w:p>
-    <w:p>
-      <w:pPr>
-        <w:keepNext/>
-        <w:keepLines/>
-        <w:pBdr>
-          <w:top w:val="nil"/>
-          <w:left w:val="nil"/>
-          <w:bottom w:val="nil"/>
-          <w:right w:val="nil"/>
-          <w:between w:val="nil"/>
-        </w:pBdr>
-        <w:spacing w:before="120" w:after="120"/>
-        <w:rPr>
-          <w:b/>
-          <w:sz w:val="28"/>
-          <w:szCs w:val="28"/>
-        </w:rPr>
-      </w:pPr>
-      <w:r>
-        <w:rPr>
-          <w:b/>
-          <w:sz w:val="28"/>
-          <w:szCs w:val="28"/>
-        </w:rPr>
         <w:t>Orcs Special Skills</w:t>
       </w:r>
     </w:p>
@@ -19265,7 +19563,6 @@
         <w:rPr>
           <w:b/>
         </w:rPr>
-        <w:lastRenderedPageBreak/>
         <w:t>Waaagh</w:t>
       </w:r>
       <w:proofErr w:type="spellEnd"/>
@@ -19407,6 +19704,7 @@
         <w:rPr>
           <w:b/>
         </w:rPr>
+        <w:lastRenderedPageBreak/>
         <w:t>Proven Warrior (Black Orc Warband only):</w:t>
       </w:r>
       <w:r>
@@ -26884,7 +27182,7 @@
 </file>
 
 <file path=customXml/itemProps1.xml><?xml version="1.0" encoding="utf-8"?>
-<ds:datastoreItem xmlns:ds="http://schemas.openxmlformats.org/officeDocument/2006/customXml" ds:itemID="{07FCCCDD-87DC-48F6-8EC7-2BC43E5E885F}">
+<ds:datastoreItem xmlns:ds="http://schemas.openxmlformats.org/officeDocument/2006/customXml" ds:itemID="{BC39D75E-4C8C-4F53-9451-392C7078B27F}">
   <ds:schemaRefs>
     <ds:schemaRef ds:uri="http://schemas.openxmlformats.org/officeDocument/2006/bibliography"/>
   </ds:schemaRefs>

</xml_diff>